<commit_message>
changes to gitdoc file
</commit_message>
<xml_diff>
--- a/github doc.docx
+++ b/github doc.docx
@@ -426,6 +426,14 @@
         </w:rPr>
         <w:t>How to Create a Repository in LOCAL machine</w:t>
       </w:r>
+      <w:r>
+        <w:rPr>
+          <w:sz w:val="24"/>
+          <w:szCs w:val="24"/>
+          <w:u w:val="single"/>
+        </w:rPr>
+        <w:t xml:space="preserve"> and Update it in Remote Server</w:t>
+      </w:r>
     </w:p>
     <w:p>
       <w:pPr>
@@ -666,6 +674,123 @@
     <w:p>
       <w:pPr>
         <w:pStyle w:val="ListParagraph"/>
+        <w:tabs>
+          <w:tab w:val="left" w:pos="3600"/>
+        </w:tabs>
+        <w:ind w:left="690"/>
+        <w:rPr>
+          <w:sz w:val="24"/>
+          <w:szCs w:val="24"/>
+        </w:rPr>
+      </w:pPr>
+    </w:p>
+    <w:p>
+      <w:pPr>
+        <w:pStyle w:val="ListParagraph"/>
+        <w:tabs>
+          <w:tab w:val="left" w:pos="3600"/>
+        </w:tabs>
+        <w:ind w:left="690"/>
+        <w:rPr>
+          <w:sz w:val="24"/>
+          <w:szCs w:val="24"/>
+        </w:rPr>
+      </w:pPr>
+    </w:p>
+    <w:p>
+      <w:pPr>
+        <w:pStyle w:val="ListParagraph"/>
+        <w:tabs>
+          <w:tab w:val="left" w:pos="3600"/>
+        </w:tabs>
+        <w:ind w:left="690"/>
+        <w:rPr>
+          <w:sz w:val="24"/>
+          <w:szCs w:val="24"/>
+        </w:rPr>
+      </w:pPr>
+    </w:p>
+    <w:p>
+      <w:pPr>
+        <w:pStyle w:val="ListParagraph"/>
+        <w:tabs>
+          <w:tab w:val="left" w:pos="3600"/>
+        </w:tabs>
+        <w:ind w:left="690"/>
+        <w:rPr>
+          <w:sz w:val="24"/>
+          <w:szCs w:val="24"/>
+        </w:rPr>
+      </w:pPr>
+    </w:p>
+    <w:p>
+      <w:pPr>
+        <w:pStyle w:val="ListParagraph"/>
+        <w:tabs>
+          <w:tab w:val="left" w:pos="3600"/>
+        </w:tabs>
+        <w:ind w:left="690"/>
+        <w:rPr>
+          <w:sz w:val="24"/>
+          <w:szCs w:val="24"/>
+        </w:rPr>
+      </w:pPr>
+    </w:p>
+    <w:p>
+      <w:pPr>
+        <w:pStyle w:val="ListParagraph"/>
+        <w:tabs>
+          <w:tab w:val="left" w:pos="3600"/>
+        </w:tabs>
+        <w:ind w:left="690"/>
+        <w:rPr>
+          <w:sz w:val="24"/>
+          <w:szCs w:val="24"/>
+        </w:rPr>
+      </w:pPr>
+    </w:p>
+    <w:p>
+      <w:pPr>
+        <w:pStyle w:val="ListParagraph"/>
+        <w:tabs>
+          <w:tab w:val="left" w:pos="3600"/>
+        </w:tabs>
+        <w:ind w:left="690"/>
+        <w:rPr>
+          <w:sz w:val="24"/>
+          <w:szCs w:val="24"/>
+        </w:rPr>
+      </w:pPr>
+    </w:p>
+    <w:p>
+      <w:pPr>
+        <w:pStyle w:val="ListParagraph"/>
+        <w:tabs>
+          <w:tab w:val="left" w:pos="3600"/>
+        </w:tabs>
+        <w:ind w:left="690"/>
+        <w:rPr>
+          <w:sz w:val="24"/>
+          <w:szCs w:val="24"/>
+        </w:rPr>
+      </w:pPr>
+    </w:p>
+    <w:p>
+      <w:pPr>
+        <w:pStyle w:val="ListParagraph"/>
+        <w:tabs>
+          <w:tab w:val="left" w:pos="3600"/>
+        </w:tabs>
+        <w:ind w:left="690"/>
+        <w:rPr>
+          <w:sz w:val="24"/>
+          <w:szCs w:val="24"/>
+        </w:rPr>
+      </w:pPr>
+    </w:p>
+    <w:p>
+      <w:pPr>
+        <w:pStyle w:val="ListParagraph"/>
         <w:numPr>
           <w:ilvl w:val="0"/>
           <w:numId w:val="3"/>
@@ -678,26 +803,691 @@
           <w:szCs w:val="24"/>
         </w:rPr>
       </w:pPr>
+      <w:r>
+        <w:rPr>
+          <w:sz w:val="24"/>
+          <w:szCs w:val="24"/>
+        </w:rPr>
+        <w:t xml:space="preserve">Now create a repo in </w:t>
+      </w:r>
+      <w:proofErr w:type="spellStart"/>
+      <w:r>
+        <w:rPr>
+          <w:sz w:val="24"/>
+          <w:szCs w:val="24"/>
+        </w:rPr>
+        <w:t>gitHub</w:t>
+      </w:r>
+      <w:proofErr w:type="spellEnd"/>
+      <w:r>
+        <w:rPr>
+          <w:sz w:val="24"/>
+          <w:szCs w:val="24"/>
+        </w:rPr>
+        <w:t xml:space="preserve"> website</w:t>
+      </w:r>
+    </w:p>
+    <w:p>
+      <w:pPr>
+        <w:pStyle w:val="ListParagraph"/>
+        <w:tabs>
+          <w:tab w:val="left" w:pos="3600"/>
+        </w:tabs>
+        <w:ind w:left="690"/>
+        <w:rPr>
+          <w:sz w:val="24"/>
+          <w:szCs w:val="24"/>
+        </w:rPr>
+      </w:pPr>
+    </w:p>
+    <w:p>
+      <w:pPr>
+        <w:pStyle w:val="ListParagraph"/>
+        <w:tabs>
+          <w:tab w:val="left" w:pos="3600"/>
+        </w:tabs>
+        <w:ind w:left="690"/>
+        <w:rPr>
+          <w:sz w:val="24"/>
+          <w:szCs w:val="24"/>
+        </w:rPr>
+      </w:pPr>
+      <w:r>
+        <w:rPr>
+          <w:noProof/>
+          <w:sz w:val="24"/>
+          <w:szCs w:val="24"/>
+          <w:lang w:eastAsia="en-IN"/>
+        </w:rPr>
+        <w:drawing>
+          <wp:inline distT="0" distB="0" distL="0" distR="0">
+            <wp:extent cx="4876800" cy="2228850"/>
+            <wp:effectExtent l="0" t="0" r="0" b="0"/>
+            <wp:docPr id="1" name="Picture 1"/>
+            <wp:cNvGraphicFramePr>
+              <a:graphicFrameLocks xmlns:a="http://schemas.openxmlformats.org/drawingml/2006/main" noChangeAspect="1"/>
+            </wp:cNvGraphicFramePr>
+            <a:graphic xmlns:a="http://schemas.openxmlformats.org/drawingml/2006/main">
+              <a:graphicData uri="http://schemas.openxmlformats.org/drawingml/2006/picture">
+                <pic:pic xmlns:pic="http://schemas.openxmlformats.org/drawingml/2006/picture">
+                  <pic:nvPicPr>
+                    <pic:cNvPr id="0" name="Picture 1"/>
+                    <pic:cNvPicPr>
+                      <a:picLocks noChangeAspect="1" noChangeArrowheads="1"/>
+                    </pic:cNvPicPr>
+                  </pic:nvPicPr>
+                  <pic:blipFill>
+                    <a:blip r:embed="rId8">
+                      <a:extLst>
+                        <a:ext uri="{28A0092B-C50C-407E-A947-70E740481C1C}">
+                          <a14:useLocalDpi xmlns:a14="http://schemas.microsoft.com/office/drawing/2010/main" val="0"/>
+                        </a:ext>
+                      </a:extLst>
+                    </a:blip>
+                    <a:srcRect/>
+                    <a:stretch>
+                      <a:fillRect/>
+                    </a:stretch>
+                  </pic:blipFill>
+                  <pic:spPr bwMode="auto">
+                    <a:xfrm>
+                      <a:off x="0" y="0"/>
+                      <a:ext cx="4876800" cy="2228850"/>
+                    </a:xfrm>
+                    <a:prstGeom prst="rect">
+                      <a:avLst/>
+                    </a:prstGeom>
+                    <a:noFill/>
+                    <a:ln>
+                      <a:noFill/>
+                    </a:ln>
+                  </pic:spPr>
+                </pic:pic>
+              </a:graphicData>
+            </a:graphic>
+          </wp:inline>
+        </w:drawing>
+      </w:r>
+    </w:p>
+    <w:p>
+      <w:pPr>
+        <w:pStyle w:val="ListParagraph"/>
+        <w:numPr>
+          <w:ilvl w:val="0"/>
+          <w:numId w:val="3"/>
+        </w:numPr>
+        <w:tabs>
+          <w:tab w:val="left" w:pos="3600"/>
+        </w:tabs>
+        <w:rPr>
+          <w:sz w:val="24"/>
+          <w:szCs w:val="24"/>
+        </w:rPr>
+      </w:pPr>
+      <w:r>
+        <w:rPr>
+          <w:sz w:val="24"/>
+          <w:szCs w:val="24"/>
+        </w:rPr>
+        <w:t xml:space="preserve">Put repository name in the place given and CREATE REPOSITORY in the </w:t>
+      </w:r>
+      <w:proofErr w:type="spellStart"/>
+      <w:r>
+        <w:rPr>
+          <w:sz w:val="24"/>
+          <w:szCs w:val="24"/>
+        </w:rPr>
+        <w:t>github</w:t>
+      </w:r>
+      <w:proofErr w:type="spellEnd"/>
+      <w:r>
+        <w:rPr>
+          <w:sz w:val="24"/>
+          <w:szCs w:val="24"/>
+        </w:rPr>
+        <w:t xml:space="preserve"> account.</w:t>
+      </w:r>
+    </w:p>
+    <w:p>
+      <w:pPr>
+        <w:pStyle w:val="ListParagraph"/>
+        <w:numPr>
+          <w:ilvl w:val="0"/>
+          <w:numId w:val="3"/>
+        </w:numPr>
+        <w:tabs>
+          <w:tab w:val="left" w:pos="3600"/>
+        </w:tabs>
+        <w:rPr>
+          <w:sz w:val="24"/>
+          <w:szCs w:val="24"/>
+        </w:rPr>
+      </w:pPr>
+      <w:r>
+        <w:rPr>
+          <w:sz w:val="24"/>
+          <w:szCs w:val="24"/>
+        </w:rPr>
+        <w:t>Now in the git bash command prompt change directory to the repository folder in the local machine.</w:t>
+      </w:r>
+    </w:p>
+    <w:p>
+      <w:pPr>
+        <w:pStyle w:val="ListParagraph"/>
+        <w:numPr>
+          <w:ilvl w:val="0"/>
+          <w:numId w:val="3"/>
+        </w:numPr>
+        <w:tabs>
+          <w:tab w:val="left" w:pos="3600"/>
+        </w:tabs>
+        <w:rPr>
+          <w:sz w:val="24"/>
+          <w:szCs w:val="24"/>
+        </w:rPr>
+      </w:pPr>
+      <w:r>
+        <w:rPr>
+          <w:sz w:val="24"/>
+          <w:szCs w:val="24"/>
+        </w:rPr>
+        <w:t>Put the work for which version control is required in the &lt;</w:t>
+      </w:r>
+      <w:proofErr w:type="spellStart"/>
+      <w:r>
+        <w:rPr>
+          <w:sz w:val="24"/>
+          <w:szCs w:val="24"/>
+        </w:rPr>
+        <w:t>repositoryname</w:t>
+      </w:r>
+      <w:proofErr w:type="spellEnd"/>
+      <w:r>
+        <w:rPr>
+          <w:sz w:val="24"/>
+          <w:szCs w:val="24"/>
+        </w:rPr>
+        <w:t>&gt;.git folder in the local machine.</w:t>
+      </w:r>
+    </w:p>
+    <w:p>
+      <w:pPr>
+        <w:pStyle w:val="ListParagraph"/>
+        <w:numPr>
+          <w:ilvl w:val="0"/>
+          <w:numId w:val="3"/>
+        </w:numPr>
+        <w:tabs>
+          <w:tab w:val="left" w:pos="3600"/>
+        </w:tabs>
+        <w:rPr>
+          <w:sz w:val="24"/>
+          <w:szCs w:val="24"/>
+        </w:rPr>
+      </w:pPr>
+      <w:r>
+        <w:rPr>
+          <w:sz w:val="24"/>
+          <w:szCs w:val="24"/>
+        </w:rPr>
+        <w:t xml:space="preserve">Execute the following command to save the work in the </w:t>
+      </w:r>
+      <w:proofErr w:type="spellStart"/>
+      <w:r>
+        <w:rPr>
+          <w:sz w:val="24"/>
+          <w:szCs w:val="24"/>
+        </w:rPr>
+        <w:t>Github</w:t>
+      </w:r>
+      <w:proofErr w:type="spellEnd"/>
+      <w:r>
+        <w:rPr>
+          <w:sz w:val="24"/>
+          <w:szCs w:val="24"/>
+        </w:rPr>
+        <w:t xml:space="preserve"> web Repository.</w:t>
+      </w:r>
+    </w:p>
+    <w:p>
+      <w:pPr>
+        <w:pStyle w:val="ListParagraph"/>
+        <w:tabs>
+          <w:tab w:val="left" w:pos="3600"/>
+        </w:tabs>
+        <w:ind w:left="690"/>
+        <w:rPr>
+          <w:sz w:val="24"/>
+          <w:szCs w:val="24"/>
+        </w:rPr>
+      </w:pPr>
+      <w:r>
+        <w:rPr>
+          <w:sz w:val="24"/>
+          <w:szCs w:val="24"/>
+        </w:rPr>
+        <w:t xml:space="preserve">$ </w:t>
+      </w:r>
+      <w:proofErr w:type="gramStart"/>
+      <w:r>
+        <w:rPr>
+          <w:sz w:val="24"/>
+          <w:szCs w:val="24"/>
+        </w:rPr>
+        <w:t>git</w:t>
+      </w:r>
+      <w:proofErr w:type="gramEnd"/>
+      <w:r>
+        <w:rPr>
+          <w:sz w:val="24"/>
+          <w:szCs w:val="24"/>
+        </w:rPr>
+        <w:t xml:space="preserve"> </w:t>
+      </w:r>
+      <w:proofErr w:type="spellStart"/>
+      <w:r>
+        <w:rPr>
+          <w:sz w:val="24"/>
+          <w:szCs w:val="24"/>
+        </w:rPr>
+        <w:t>init</w:t>
+      </w:r>
+      <w:proofErr w:type="spellEnd"/>
+      <w:r>
+        <w:rPr>
+          <w:sz w:val="24"/>
+          <w:szCs w:val="24"/>
+        </w:rPr>
+        <w:t xml:space="preserve">   #-----to initialize the repository</w:t>
+      </w:r>
+    </w:p>
+    <w:p>
+      <w:pPr>
+        <w:pStyle w:val="ListParagraph"/>
+        <w:tabs>
+          <w:tab w:val="left" w:pos="3600"/>
+        </w:tabs>
+        <w:ind w:left="690"/>
+        <w:rPr>
+          <w:sz w:val="24"/>
+          <w:szCs w:val="24"/>
+        </w:rPr>
+      </w:pPr>
+      <w:r>
+        <w:rPr>
+          <w:sz w:val="24"/>
+          <w:szCs w:val="24"/>
+        </w:rPr>
+        <w:t xml:space="preserve">$ </w:t>
+      </w:r>
+      <w:proofErr w:type="gramStart"/>
+      <w:r>
+        <w:rPr>
+          <w:sz w:val="24"/>
+          <w:szCs w:val="24"/>
+        </w:rPr>
+        <w:t>git</w:t>
+      </w:r>
+      <w:proofErr w:type="gramEnd"/>
+      <w:r>
+        <w:rPr>
+          <w:sz w:val="24"/>
+          <w:szCs w:val="24"/>
+        </w:rPr>
+        <w:t xml:space="preserve"> add &lt;filename&gt; #----add file  for version control</w:t>
+      </w:r>
+    </w:p>
+    <w:p>
+      <w:pPr>
+        <w:pStyle w:val="ListParagraph"/>
+        <w:tabs>
+          <w:tab w:val="left" w:pos="3600"/>
+        </w:tabs>
+        <w:ind w:left="690"/>
+        <w:rPr>
+          <w:sz w:val="24"/>
+          <w:szCs w:val="24"/>
+        </w:rPr>
+      </w:pPr>
+      <w:r>
+        <w:rPr>
+          <w:sz w:val="24"/>
+          <w:szCs w:val="24"/>
+        </w:rPr>
+        <w:t xml:space="preserve">$ </w:t>
+      </w:r>
+      <w:proofErr w:type="gramStart"/>
+      <w:r>
+        <w:rPr>
+          <w:sz w:val="24"/>
+          <w:szCs w:val="24"/>
+        </w:rPr>
+        <w:t>git</w:t>
+      </w:r>
+      <w:proofErr w:type="gramEnd"/>
+      <w:r>
+        <w:rPr>
+          <w:sz w:val="24"/>
+          <w:szCs w:val="24"/>
+        </w:rPr>
+        <w:t xml:space="preserve"> commit –m  #----commit the changes made to the repository with a version                                     </w:t>
+      </w:r>
+    </w:p>
+    <w:p>
+      <w:pPr>
+        <w:pStyle w:val="ListParagraph"/>
+        <w:tabs>
+          <w:tab w:val="left" w:pos="3600"/>
+        </w:tabs>
+        <w:ind w:left="690"/>
+        <w:rPr>
+          <w:sz w:val="24"/>
+          <w:szCs w:val="24"/>
+        </w:rPr>
+      </w:pPr>
+      <w:r>
+        <w:rPr>
+          <w:sz w:val="24"/>
+          <w:szCs w:val="24"/>
+        </w:rPr>
+        <w:t xml:space="preserve">                                #----control message capturing the changes</w:t>
+      </w:r>
+    </w:p>
+    <w:p>
+      <w:pPr>
+        <w:pStyle w:val="ListParagraph"/>
+        <w:tabs>
+          <w:tab w:val="left" w:pos="3600"/>
+        </w:tabs>
+        <w:ind w:left="690"/>
+        <w:rPr>
+          <w:sz w:val="24"/>
+          <w:szCs w:val="24"/>
+        </w:rPr>
+      </w:pPr>
+      <w:r>
+        <w:rPr>
+          <w:sz w:val="24"/>
+          <w:szCs w:val="24"/>
+        </w:rPr>
+        <w:t xml:space="preserve">$ </w:t>
+      </w:r>
+      <w:proofErr w:type="gramStart"/>
+      <w:r>
+        <w:rPr>
+          <w:sz w:val="24"/>
+          <w:szCs w:val="24"/>
+        </w:rPr>
+        <w:t>git</w:t>
+      </w:r>
+      <w:proofErr w:type="gramEnd"/>
+      <w:r>
+        <w:rPr>
+          <w:sz w:val="24"/>
+          <w:szCs w:val="24"/>
+        </w:rPr>
+        <w:t xml:space="preserve"> </w:t>
+      </w:r>
+      <w:r>
+        <w:rPr>
+          <w:sz w:val="24"/>
+          <w:szCs w:val="24"/>
+        </w:rPr>
+        <w:t>remote add origin &lt;</w:t>
+      </w:r>
+      <w:proofErr w:type="spellStart"/>
+      <w:r>
+        <w:rPr>
+          <w:sz w:val="24"/>
+          <w:szCs w:val="24"/>
+        </w:rPr>
+        <w:t>url</w:t>
+      </w:r>
+      <w:proofErr w:type="spellEnd"/>
+      <w:r>
+        <w:rPr>
+          <w:sz w:val="24"/>
+          <w:szCs w:val="24"/>
+        </w:rPr>
+        <w:t xml:space="preserve">&gt;   #----add the </w:t>
+      </w:r>
+      <w:proofErr w:type="spellStart"/>
+      <w:r>
+        <w:rPr>
+          <w:sz w:val="24"/>
+          <w:szCs w:val="24"/>
+        </w:rPr>
+        <w:t>url</w:t>
+      </w:r>
+      <w:proofErr w:type="spellEnd"/>
+      <w:r>
+        <w:rPr>
+          <w:sz w:val="24"/>
+          <w:szCs w:val="24"/>
+        </w:rPr>
+        <w:t xml:space="preserve"> of the repository which was created to                           </w:t>
+      </w:r>
+    </w:p>
+    <w:p>
+      <w:pPr>
+        <w:pStyle w:val="ListParagraph"/>
+        <w:tabs>
+          <w:tab w:val="left" w:pos="3600"/>
+        </w:tabs>
+        <w:ind w:left="690"/>
+        <w:rPr>
+          <w:sz w:val="24"/>
+          <w:szCs w:val="24"/>
+        </w:rPr>
+      </w:pPr>
+      <w:r>
+        <w:rPr>
+          <w:sz w:val="24"/>
+          <w:szCs w:val="24"/>
+        </w:rPr>
+        <w:t xml:space="preserve">                                                      #---to save the local work repository</w:t>
+      </w:r>
+    </w:p>
+    <w:p>
+      <w:pPr>
+        <w:pStyle w:val="ListParagraph"/>
+        <w:tabs>
+          <w:tab w:val="left" w:pos="3600"/>
+        </w:tabs>
+        <w:ind w:left="690"/>
+        <w:rPr>
+          <w:sz w:val="24"/>
+          <w:szCs w:val="24"/>
+        </w:rPr>
+      </w:pPr>
+      <w:r>
+        <w:rPr>
+          <w:sz w:val="24"/>
+          <w:szCs w:val="24"/>
+        </w:rPr>
+        <w:t xml:space="preserve">$ </w:t>
+      </w:r>
+      <w:proofErr w:type="gramStart"/>
+      <w:r>
+        <w:rPr>
+          <w:sz w:val="24"/>
+          <w:szCs w:val="24"/>
+        </w:rPr>
+        <w:t>git</w:t>
+      </w:r>
+      <w:proofErr w:type="gramEnd"/>
+      <w:r>
+        <w:rPr>
+          <w:sz w:val="24"/>
+          <w:szCs w:val="24"/>
+        </w:rPr>
+        <w:t xml:space="preserve"> push origin master        #----push the local repository to the </w:t>
+      </w:r>
+      <w:proofErr w:type="spellStart"/>
+      <w:r>
+        <w:rPr>
+          <w:sz w:val="24"/>
+          <w:szCs w:val="24"/>
+        </w:rPr>
+        <w:t>github</w:t>
+      </w:r>
+      <w:proofErr w:type="spellEnd"/>
+      <w:r>
+        <w:rPr>
+          <w:sz w:val="24"/>
+          <w:szCs w:val="24"/>
+        </w:rPr>
+        <w:t xml:space="preserve"> web </w:t>
+      </w:r>
+    </w:p>
+    <w:p>
+      <w:pPr>
+        <w:pStyle w:val="ListParagraph"/>
+        <w:tabs>
+          <w:tab w:val="left" w:pos="3600"/>
+        </w:tabs>
+        <w:ind w:left="690"/>
+        <w:rPr>
+          <w:sz w:val="24"/>
+          <w:szCs w:val="24"/>
+        </w:rPr>
+      </w:pPr>
+      <w:r>
+        <w:rPr>
+          <w:sz w:val="24"/>
+          <w:szCs w:val="24"/>
+        </w:rPr>
+        <w:t xml:space="preserve">                                                   </w:t>
+      </w:r>
+      <w:proofErr w:type="gramStart"/>
+      <w:r>
+        <w:rPr>
+          <w:sz w:val="24"/>
+          <w:szCs w:val="24"/>
+        </w:rPr>
+        <w:t>#----  repository</w:t>
+      </w:r>
+      <w:proofErr w:type="gramEnd"/>
+      <w:r>
+        <w:rPr>
+          <w:sz w:val="24"/>
+          <w:szCs w:val="24"/>
+        </w:rPr>
+        <w:t xml:space="preserve">. Validate with </w:t>
+      </w:r>
+      <w:proofErr w:type="spellStart"/>
+      <w:r>
+        <w:rPr>
+          <w:sz w:val="24"/>
+          <w:szCs w:val="24"/>
+        </w:rPr>
+        <w:t>userid</w:t>
+      </w:r>
+      <w:proofErr w:type="spellEnd"/>
+      <w:r>
+        <w:rPr>
+          <w:sz w:val="24"/>
+          <w:szCs w:val="24"/>
+        </w:rPr>
+        <w:t xml:space="preserve"> and password</w:t>
+      </w:r>
+    </w:p>
+    <w:p>
+      <w:pPr>
+        <w:pStyle w:val="ListParagraph"/>
+        <w:tabs>
+          <w:tab w:val="left" w:pos="3600"/>
+        </w:tabs>
+        <w:ind w:left="690"/>
+        <w:rPr>
+          <w:sz w:val="24"/>
+          <w:szCs w:val="24"/>
+        </w:rPr>
+      </w:pPr>
+      <w:r>
+        <w:rPr>
+          <w:sz w:val="24"/>
+          <w:szCs w:val="24"/>
+        </w:rPr>
+        <w:t>The work will be stored in the web repository</w:t>
+      </w:r>
+    </w:p>
+    <w:p>
+      <w:pPr>
+        <w:pStyle w:val="ListParagraph"/>
+        <w:tabs>
+          <w:tab w:val="left" w:pos="3600"/>
+        </w:tabs>
+        <w:ind w:left="690"/>
+        <w:rPr>
+          <w:sz w:val="24"/>
+          <w:szCs w:val="24"/>
+        </w:rPr>
+      </w:pPr>
+      <w:r>
+        <w:rPr>
+          <w:sz w:val="24"/>
+          <w:szCs w:val="24"/>
+        </w:rPr>
+        <w:t xml:space="preserve">$ </w:t>
+      </w:r>
+      <w:proofErr w:type="gramStart"/>
+      <w:r>
+        <w:rPr>
+          <w:sz w:val="24"/>
+          <w:szCs w:val="24"/>
+        </w:rPr>
+        <w:t>git</w:t>
+      </w:r>
+      <w:proofErr w:type="gramEnd"/>
+      <w:r>
+        <w:rPr>
+          <w:sz w:val="24"/>
+          <w:szCs w:val="24"/>
+        </w:rPr>
+        <w:t xml:space="preserve"> push –u origin master  #--- to update an existing repository to the web repo</w:t>
+      </w:r>
+    </w:p>
+    <w:p>
+      <w:pPr>
+        <w:pStyle w:val="ListParagraph"/>
+        <w:tabs>
+          <w:tab w:val="left" w:pos="3600"/>
+        </w:tabs>
+        <w:ind w:left="690"/>
+        <w:rPr>
+          <w:sz w:val="24"/>
+          <w:szCs w:val="24"/>
+        </w:rPr>
+      </w:pPr>
       <w:bookmarkStart w:id="0" w:name="_GoBack"/>
       <w:bookmarkEnd w:id="0"/>
     </w:p>
     <w:p>
       <w:pPr>
-        <w:tabs>
-          <w:tab w:val="left" w:pos="3600"/>
-        </w:tabs>
-        <w:rPr>
-          <w:sz w:val="24"/>
-          <w:szCs w:val="24"/>
-        </w:rPr>
-      </w:pPr>
-      <w:r>
-        <w:rPr>
-          <w:sz w:val="24"/>
-          <w:szCs w:val="24"/>
-        </w:rPr>
-        <w:t xml:space="preserve">  </w:t>
-      </w:r>
+        <w:pStyle w:val="ListParagraph"/>
+        <w:tabs>
+          <w:tab w:val="left" w:pos="3600"/>
+        </w:tabs>
+        <w:ind w:left="690"/>
+        <w:rPr>
+          <w:sz w:val="24"/>
+          <w:szCs w:val="24"/>
+        </w:rPr>
+      </w:pPr>
+    </w:p>
+    <w:p>
+      <w:pPr>
+        <w:pStyle w:val="ListParagraph"/>
+        <w:tabs>
+          <w:tab w:val="left" w:pos="3600"/>
+        </w:tabs>
+        <w:ind w:left="690"/>
+        <w:rPr>
+          <w:sz w:val="24"/>
+          <w:szCs w:val="24"/>
+        </w:rPr>
+      </w:pPr>
     </w:p>
     <w:p>
       <w:pPr>
@@ -1241,6 +2031,36 @@
       <w:contextualSpacing/>
     </w:pPr>
   </w:style>
+  <w:style w:type="paragraph" w:styleId="BalloonText">
+    <w:name w:val="Balloon Text"/>
+    <w:basedOn w:val="Normal"/>
+    <w:link w:val="BalloonTextChar"/>
+    <w:uiPriority w:val="99"/>
+    <w:semiHidden/>
+    <w:unhideWhenUsed/>
+    <w:rsid w:val="00446942"/>
+    <w:pPr>
+      <w:spacing w:after="0" w:line="240" w:lineRule="auto"/>
+    </w:pPr>
+    <w:rPr>
+      <w:rFonts w:ascii="Tahoma" w:hAnsi="Tahoma" w:cs="Tahoma"/>
+      <w:sz w:val="16"/>
+      <w:szCs w:val="16"/>
+    </w:rPr>
+  </w:style>
+  <w:style w:type="character" w:customStyle="1" w:styleId="BalloonTextChar">
+    <w:name w:val="Balloon Text Char"/>
+    <w:basedOn w:val="DefaultParagraphFont"/>
+    <w:link w:val="BalloonText"/>
+    <w:uiPriority w:val="99"/>
+    <w:semiHidden/>
+    <w:rsid w:val="00446942"/>
+    <w:rPr>
+      <w:rFonts w:ascii="Tahoma" w:hAnsi="Tahoma" w:cs="Tahoma"/>
+      <w:sz w:val="16"/>
+      <w:szCs w:val="16"/>
+    </w:rPr>
+  </w:style>
 </w:styles>
 </file>
 
@@ -1452,6 +2272,36 @@
       <w:ind w:left="720"/>
       <w:contextualSpacing/>
     </w:pPr>
+  </w:style>
+  <w:style w:type="paragraph" w:styleId="BalloonText">
+    <w:name w:val="Balloon Text"/>
+    <w:basedOn w:val="Normal"/>
+    <w:link w:val="BalloonTextChar"/>
+    <w:uiPriority w:val="99"/>
+    <w:semiHidden/>
+    <w:unhideWhenUsed/>
+    <w:rsid w:val="00446942"/>
+    <w:pPr>
+      <w:spacing w:after="0" w:line="240" w:lineRule="auto"/>
+    </w:pPr>
+    <w:rPr>
+      <w:rFonts w:ascii="Tahoma" w:hAnsi="Tahoma" w:cs="Tahoma"/>
+      <w:sz w:val="16"/>
+      <w:szCs w:val="16"/>
+    </w:rPr>
+  </w:style>
+  <w:style w:type="character" w:customStyle="1" w:styleId="BalloonTextChar">
+    <w:name w:val="Balloon Text Char"/>
+    <w:basedOn w:val="DefaultParagraphFont"/>
+    <w:link w:val="BalloonText"/>
+    <w:uiPriority w:val="99"/>
+    <w:semiHidden/>
+    <w:rsid w:val="00446942"/>
+    <w:rPr>
+      <w:rFonts w:ascii="Tahoma" w:hAnsi="Tahoma" w:cs="Tahoma"/>
+      <w:sz w:val="16"/>
+      <w:szCs w:val="16"/>
+    </w:rPr>
   </w:style>
 </w:styles>
 </file>

</xml_diff>